<commit_message>
modifier les lien dans le nav
Continuer la doc_technique
rajouter un planning final
</commit_message>
<xml_diff>
--- a/Manuel utilisateur.docx
+++ b/Manuel utilisateur.docx
@@ -2,6 +2,8 @@
 <file path=word/document.xml><?xml version="1.0" encoding="utf-8"?>
 <w:document xmlns:wpc="http://schemas.microsoft.com/office/word/2010/wordprocessingCanvas" xmlns:mc="http://schemas.openxmlformats.org/markup-compatibility/2006" xmlns:o="urn:schemas-microsoft-com:office:office" xmlns:r="http://schemas.openxmlformats.org/officeDocument/2006/relationships" xmlns:m="http://schemas.openxmlformats.org/officeDocument/2006/math" xmlns:v="urn:schemas-microsoft-com:vml" xmlns:wp14="http://schemas.microsoft.com/office/word/2010/wordprocessingDrawing" xmlns:wp="http://schemas.openxmlformats.org/drawingml/2006/wordprocessingDrawing" xmlns:w10="urn:schemas-microsoft-com:office:word" xmlns:w="http://schemas.openxmlformats.org/wordprocessingml/2006/main" xmlns:w14="http://schemas.microsoft.com/office/word/2010/wordml" xmlns:wpg="http://schemas.microsoft.com/office/word/2010/wordprocessingGroup" xmlns:wpi="http://schemas.microsoft.com/office/word/2010/wordprocessingInk" xmlns:wne="http://schemas.microsoft.com/office/word/2006/wordml" xmlns:wps="http://schemas.microsoft.com/office/word/2010/wordprocessingShape" mc:Ignorable="w14 wp14">
   <w:body>
+    <w:bookmarkStart w:id="0" w:name="_GoBack" w:displacedByCustomXml="next"/>
+    <w:bookmarkEnd w:id="0" w:displacedByCustomXml="next"/>
     <w:sdt>
       <w:sdtPr>
         <w:id w:val="-333145142"/>
@@ -56,6 +58,7 @@
                 <w:dataBinding w:prefixMappings="xmlns:ns0='http://schemas.openxmlformats.org/package/2006/metadata/core-properties' xmlns:ns1='http://purl.org/dc/elements/1.1/'" w:xpath="/ns0:coreProperties[1]/ns1:title[1]" w:storeItemID="{6C3C8BC8-F283-45AE-878A-BAB7291924A1}"/>
                 <w:text/>
               </w:sdtPr>
+              <w:sdtEndPr/>
               <w:sdtContent>
                 <w:tc>
                   <w:tcPr>
@@ -98,6 +101,7 @@
                 <w:dataBinding w:prefixMappings="xmlns:ns0='http://schemas.openxmlformats.org/package/2006/metadata/core-properties' xmlns:ns1='http://purl.org/dc/elements/1.1/'" w:xpath="/ns0:coreProperties[1]/ns1:subject[1]" w:storeItemID="{6C3C8BC8-F283-45AE-878A-BAB7291924A1}"/>
                 <w:text/>
               </w:sdtPr>
+              <w:sdtEndPr/>
               <w:sdtContent>
                 <w:tc>
                   <w:tcPr>
@@ -141,6 +145,7 @@
                 <w:dataBinding w:prefixMappings="xmlns:ns0='http://schemas.openxmlformats.org/package/2006/metadata/core-properties' xmlns:ns1='http://purl.org/dc/elements/1.1/'" w:xpath="/ns0:coreProperties[1]/ns1:creator[1]" w:storeItemID="{6C3C8BC8-F283-45AE-878A-BAB7291924A1}"/>
                 <w:text/>
               </w:sdtPr>
+              <w:sdtEndPr/>
               <w:sdtContent>
                 <w:tc>
                   <w:tcPr>
@@ -214,10 +219,19 @@
     </w:p>
     <w:p>
       <w:r>
-        <w:t>Le site Buddy-Sitter a pour but d’aider les personnes qui cherchent à faire garder leurs animaux de compagnies. C’est un problème au quelle une majorité des personnes propriétaires d’animaux sont confrontée principalement lors de départ en vacances. Il arrive aussi parfois que des personnes ne puissent pas s’occuper de leurs animaux par exemple juste une journée. Il est difficile de trouver des gardiens dans son entourage et les personnes préfèrent généralement ne pas avoir à payer pour ce genre de service</w:t>
-      </w:r>
-      <w:r>
-        <w:t>.</w:t>
+        <w:t>Le site Buddy-Sitter a pour but d’aider les personnes qui cherchent à faire garder leurs animaux de compagnies. C’est un problème au quelle une majorité des personnes propriétaires d’animaux sont confrontée</w:t>
+      </w:r>
+      <w:r>
+        <w:t>s</w:t>
+      </w:r>
+      <w:r>
+        <w:t xml:space="preserve"> principalement lors de départ</w:t>
+      </w:r>
+      <w:r>
+        <w:t>s</w:t>
+      </w:r>
+      <w:r>
+        <w:t xml:space="preserve"> en vacances. Il arrive aussi parfois que des personnes ne puissent pas s’occuper de leurs animaux par exemple juste une journée. Il est difficile de trouver des gardiens dans son entourage et les personnes préfèrent généralement ne pas avoir à payer pour ce genre de service.</w:t>
       </w:r>
     </w:p>
     <w:p>
@@ -313,13 +327,11 @@
       <w:r>
         <w:t xml:space="preserve">Un utilisateur anonyme peut accéder  à l’accueil et ainsi voir à quoi sert ce site. Depuis l’accueil il peut s’inscrire ou se connecter </w:t>
       </w:r>
-      <w:proofErr w:type="gramStart"/>
-      <w:r>
-        <w:t>si il</w:t>
-      </w:r>
-      <w:proofErr w:type="gramEnd"/>
-      <w:r>
-        <w:t xml:space="preserve"> a déjà un compte. A partir du moment qu’il se connecte ou s’inscrit il devient propriétaire.</w:t>
+      <w:r>
+        <w:t>s’il a déjà un compte. À</w:t>
+      </w:r>
+      <w:r>
+        <w:t xml:space="preserve"> partir du moment qu’il se connecte ou s’inscrit il devient propriétaire.</w:t>
       </w:r>
     </w:p>
     <w:p>
@@ -4717,7 +4729,16 @@
         <w:pStyle w:val="Titre3"/>
       </w:pPr>
       <w:r>
-        <w:t>La page de modification d’information personnelle</w:t>
+        <w:t>La page de modification d’information</w:t>
+      </w:r>
+      <w:r>
+        <w:t>s</w:t>
+      </w:r>
+      <w:r>
+        <w:t xml:space="preserve"> personnelle</w:t>
+      </w:r>
+      <w:r>
+        <w:t>s</w:t>
       </w:r>
     </w:p>
     <w:p>
@@ -5125,7 +5146,13 @@
     </w:p>
     <w:p>
       <w:r>
-        <w:t>Les mots de passe doivent être réinsérer.</w:t>
+        <w:t>Les mots</w:t>
+      </w:r>
+      <w:r>
+        <w:t xml:space="preserve"> de passe doivent être réinsérés</w:t>
+      </w:r>
+      <w:r>
+        <w:t>.</w:t>
       </w:r>
     </w:p>
     <w:p>
@@ -5140,7 +5167,7 @@
           <w:lang w:eastAsia="fr-CH"/>
         </w:rPr>
         <w:drawing>
-          <wp:inline distT="0" distB="0" distL="0" distR="0" wp14:anchorId="4A698C3C" wp14:editId="4E35B9A1">
+          <wp:inline distT="0" distB="0" distL="0" distR="0" wp14:anchorId="5F297173" wp14:editId="53F2240A">
             <wp:extent cx="3172268" cy="181000"/>
             <wp:effectExtent l="0" t="0" r="9525" b="9525"/>
             <wp:docPr id="72" name="Image 72"/>
@@ -7281,7 +7308,10 @@
         </w:numPr>
       </w:pPr>
       <w:r>
-        <w:t>Carte montrant ou habitent les gardiens disponibles</w:t>
+        <w:t>Carte montrant où</w:t>
+      </w:r>
+      <w:r>
+        <w:t xml:space="preserve"> habitent les gardiens disponibles</w:t>
       </w:r>
     </w:p>
     <w:p>
@@ -7298,15 +7328,19 @@
     </w:p>
     <w:p>
       <w:r>
-        <w:t xml:space="preserve">On peut cliquer sur les marqueur sur la carte pour savoir qui habite à </w:t>
-      </w:r>
-      <w:proofErr w:type="gramStart"/>
-      <w:r>
-        <w:t>cette</w:t>
-      </w:r>
-      <w:proofErr w:type="gramEnd"/>
-      <w:r>
-        <w:t xml:space="preserve"> endroit :</w:t>
+        <w:t>On peut cliquer sur les marqueur</w:t>
+      </w:r>
+      <w:r>
+        <w:t>s</w:t>
+      </w:r>
+      <w:r>
+        <w:t xml:space="preserve"> sur la carte pour savoir </w:t>
+      </w:r>
+      <w:r>
+        <w:t>quel gardien</w:t>
+      </w:r>
+      <w:r>
+        <w:t xml:space="preserve"> habite à cet endroit :</w:t>
       </w:r>
     </w:p>
     <w:p>
@@ -7386,7 +7420,10 @@
     </w:p>
     <w:p>
       <w:r>
-        <w:t xml:space="preserve">Lorsqu’aucune </w:t>
+        <w:t>Lorsqu’aucune</w:t>
+      </w:r>
+      <w:r>
+        <w:t xml:space="preserve"> </w:t>
       </w:r>
       <w:r>
         <w:t>disponibilité</w:t>
@@ -8598,6 +8635,7 @@
         <w:docPartUnique/>
       </w:docPartObj>
     </w:sdtPr>
+    <w:sdtEndPr/>
     <w:sdtContent>
       <w:sdt>
         <w:sdtPr>
@@ -8607,6 +8645,7 @@
             <w:docPartUnique/>
           </w:docPartObj>
         </w:sdtPr>
+        <w:sdtEndPr/>
         <w:sdtContent>
           <w:p>
             <w:pPr>
@@ -8650,7 +8689,7 @@
                 <w:bCs/>
                 <w:noProof/>
               </w:rPr>
-              <w:t>9</w:t>
+              <w:t>1</w:t>
             </w:r>
             <w:r>
               <w:rPr>
@@ -8731,7 +8770,7 @@
       <w:rPr>
         <w:noProof/>
       </w:rPr>
-      <w:t>vendredi 16 juin 2017</w:t>
+      <w:t>lundi 19 juin 2017</w:t>
     </w:r>
     <w:r>
       <w:fldChar w:fldCharType="end"/>
@@ -10820,37 +10859,6 @@
         </w:p>
       </w:docPartBody>
     </w:docPart>
-    <w:docPart>
-      <w:docPartPr>
-        <w:name w:val="233E6EDB4EC94BDF92FDDD02988632F7"/>
-        <w:category>
-          <w:name w:val="Général"/>
-          <w:gallery w:val="placeholder"/>
-        </w:category>
-        <w:types>
-          <w:type w:val="bbPlcHdr"/>
-        </w:types>
-        <w:behaviors>
-          <w:behavior w:val="content"/>
-        </w:behaviors>
-        <w:guid w:val="{4E409008-E9AA-4832-8E5D-46B373511781}"/>
-      </w:docPartPr>
-      <w:docPartBody>
-        <w:p>
-          <w:pPr>
-            <w:pStyle w:val="233E6EDB4EC94BDF92FDDD02988632F7"/>
-          </w:pPr>
-          <w:r>
-            <w:rPr>
-              <w:sz w:val="28"/>
-              <w:szCs w:val="28"/>
-              <w:lang w:val="fr-FR"/>
-            </w:rPr>
-            <w:t>[Nom de l’auteur]</w:t>
-          </w:r>
-        </w:p>
-      </w:docPartBody>
-    </w:docPart>
   </w:docParts>
 </w:glossaryDocument>
 </file>
@@ -10882,8 +10890,9 @@
     <w:panose1 w:val="020B0604030504040204"/>
     <w:charset w:val="00"/>
     <w:family w:val="swiss"/>
+    <w:notTrueType/>
     <w:pitch w:val="variable"/>
-    <w:sig w:usb0="E1002EFF" w:usb1="C000605B" w:usb2="00000029" w:usb3="00000000" w:csb0="000101FF" w:csb1="00000000"/>
+    <w:sig w:usb0="00000003" w:usb1="00000000" w:usb2="00000000" w:usb3="00000000" w:csb0="00000001" w:csb1="00000000"/>
   </w:font>
 </w:fonts>
 </file>
@@ -10903,6 +10912,8 @@
   </w:compat>
   <w:rsids>
     <w:rsidRoot w:val="00F65EEC"/>
+    <w:rsid w:val="003469EE"/>
+    <w:rsid w:val="00751CCB"/>
     <w:rsid w:val="00855B08"/>
     <w:rsid w:val="00F65EEC"/>
   </w:rsids>

</xml_diff>